<commit_message>
Additional images in documentation
</commit_message>
<xml_diff>
--- a/docs/PDF Toolkit User Guide.docx
+++ b/docs/PDF Toolkit User Guide.docx
@@ -175,6 +175,62 @@
       <w:r>
         <w:lastRenderedPageBreak/>
         <w:t>From this page you can remove any of the PDF toolkit modules that you might want to hide from Share users.  Note that this does not disable the repository actions, only the user interface components.</w:t>
+      </w:r>
+    </w:p>
+    <w:p/>
+    <w:p>
+      <w:r>
+        <w:rPr>
+          <w:noProof/>
+        </w:rPr>
+        <w:drawing>
+          <wp:inline distT="0" distB="0" distL="0" distR="0" wp14:anchorId="46E5BE73" wp14:editId="76C8182B">
+            <wp:extent cx="1828800" cy="1770997"/>
+            <wp:effectExtent l="0" t="0" r="0" b="7620"/>
+            <wp:docPr id="2" name="Picture 2"/>
+            <wp:cNvGraphicFramePr>
+              <a:graphicFrameLocks xmlns:a="http://schemas.openxmlformats.org/drawingml/2006/main" noChangeAspect="1"/>
+            </wp:cNvGraphicFramePr>
+            <a:graphic xmlns:a="http://schemas.openxmlformats.org/drawingml/2006/main">
+              <a:graphicData uri="http://schemas.openxmlformats.org/drawingml/2006/picture">
+                <pic:pic xmlns:pic="http://schemas.openxmlformats.org/drawingml/2006/picture">
+                  <pic:nvPicPr>
+                    <pic:cNvPr id="0" name="Picture 2"/>
+                    <pic:cNvPicPr>
+                      <a:picLocks noChangeAspect="1" noChangeArrowheads="1"/>
+                    </pic:cNvPicPr>
+                  </pic:nvPicPr>
+                  <pic:blipFill>
+                    <a:blip r:embed="rId6">
+                      <a:extLst>
+                        <a:ext uri="{28A0092B-C50C-407E-A947-70E740481C1C}">
+                          <a14:useLocalDpi xmlns:a14="http://schemas.microsoft.com/office/drawing/2010/main" val="0"/>
+                        </a:ext>
+                      </a:extLst>
+                    </a:blip>
+                    <a:srcRect/>
+                    <a:stretch>
+                      <a:fillRect/>
+                    </a:stretch>
+                  </pic:blipFill>
+                  <pic:spPr bwMode="auto">
+                    <a:xfrm>
+                      <a:off x="0" y="0"/>
+                      <a:ext cx="1828800" cy="1770997"/>
+                    </a:xfrm>
+                    <a:prstGeom prst="rect">
+                      <a:avLst/>
+                    </a:prstGeom>
+                    <a:noFill/>
+                    <a:ln>
+                      <a:noFill/>
+                    </a:ln>
+                  </pic:spPr>
+                </pic:pic>
+              </a:graphicData>
+            </a:graphic>
+          </wp:inline>
+        </w:drawing>
       </w:r>
       <w:bookmarkStart w:id="0" w:name="_GoBack"/>
       <w:bookmarkEnd w:id="0"/>

</xml_diff>